<commit_message>
make the folder structure more explicit
So that running the scorecard from the instructions is easier
</commit_message>
<xml_diff>
--- a/Documentation/Running_SAS_Scorecard.docx
+++ b/Documentation/Running_SAS_Scorecard.docx
@@ -53,23 +53,16 @@
         </w:numPr>
       </w:pPr>
       <w:r>
-        <w:t>Make sure that last year’s `SAS</w:t>
-      </w:r>
-      <w:proofErr w:type="gramStart"/>
-      <w:r>
-        <w:t>_[</w:t>
-      </w:r>
-      <w:proofErr w:type="gramEnd"/>
-      <w:r>
-        <w:t>YEAR]_Scorecard` is copied alongside `</w:t>
-      </w:r>
-      <w:proofErr w:type="spellStart"/>
-      <w:r>
-        <w:t>SAS_Programs</w:t>
-      </w:r>
-      <w:proofErr w:type="spellEnd"/>
-      <w:r>
-        <w:t>`.</w:t>
+        <w:t xml:space="preserve">Make sure that last year’s `SAS_[YEAR]_Scorecard` is copied </w:t>
+      </w:r>
+      <w:r>
+        <w:rPr>
+          <w:highlight w:val="yellow"/>
+        </w:rPr>
+        <w:t>alongside `SAS_Programs`</w:t>
+      </w:r>
+      <w:r>
+        <w:t>.</w:t>
       </w:r>
     </w:p>
     <w:p>
@@ -86,36 +79,23 @@
       <w:r>
         <w:t>`_</w:t>
       </w:r>
-      <w:proofErr w:type="spellStart"/>
       <w:r>
         <w:t>Scorecard</w:t>
       </w:r>
       <w:r>
-        <w:t>_Template</w:t>
-      </w:r>
-      <w:proofErr w:type="spellEnd"/>
-      <w:r>
-        <w:t>` folder, renaming it for the current year.</w:t>
-      </w:r>
-    </w:p>
-    <w:p>
-      <w:pPr>
-        <w:pStyle w:val="ListParagraph"/>
-        <w:numPr>
-          <w:ilvl w:val="0"/>
-          <w:numId w:val="1"/>
-        </w:numPr>
-      </w:pPr>
-      <w:r>
-        <w:t xml:space="preserve">Make sure </w:t>
-      </w:r>
-      <w:proofErr w:type="spellStart"/>
-      <w:r>
-        <w:t>SAS_Inputs</w:t>
-      </w:r>
-      <w:proofErr w:type="spellEnd"/>
-      <w:r>
-        <w:t xml:space="preserve"> has updated information</w:t>
+        <w:t>_Template` folder, renaming it for the current year.</w:t>
+      </w:r>
+    </w:p>
+    <w:p>
+      <w:pPr>
+        <w:pStyle w:val="ListParagraph"/>
+        <w:numPr>
+          <w:ilvl w:val="0"/>
+          <w:numId w:val="1"/>
+        </w:numPr>
+      </w:pPr>
+      <w:r>
+        <w:t>Make sure SAS_Inputs has updated information</w:t>
       </w:r>
       <w:r>
         <w:t xml:space="preserve"> for new card</w:t>
@@ -142,15 +122,7 @@
         </w:numPr>
       </w:pPr>
       <w:r>
-        <w:t xml:space="preserve">Go in to </w:t>
-      </w:r>
-      <w:proofErr w:type="spellStart"/>
-      <w:r>
-        <w:t>SAS_Program</w:t>
-      </w:r>
-      <w:proofErr w:type="spellEnd"/>
-      <w:r>
-        <w:t xml:space="preserve"> and drag MAIN</w:t>
+        <w:t>Go in to SAS_Program and drag MAIN</w:t>
       </w:r>
       <w:r>
         <w:t xml:space="preserve"> (programming)</w:t>
@@ -184,129 +156,141 @@
       </w:r>
       <w:r>
         <w:t xml:space="preserve"> (test run)</w:t>
+      </w:r>
+    </w:p>
+    <w:p>
+      <w:pPr>
+        <w:pStyle w:val="ListParagraph"/>
+        <w:numPr>
+          <w:ilvl w:val="0"/>
+          <w:numId w:val="1"/>
+        </w:numPr>
+      </w:pPr>
+      <w:r>
+        <w:t>Run the first chunk to set up tables (Run by highlighting and hitting F3)</w:t>
+      </w:r>
+    </w:p>
+    <w:p>
+      <w:pPr>
+        <w:pStyle w:val="ListParagraph"/>
+        <w:numPr>
+          <w:ilvl w:val="0"/>
+          <w:numId w:val="1"/>
+        </w:numPr>
+      </w:pPr>
+      <w:r>
+        <w:t>Next run the individual cards (Make sure the ; is highlighted)</w:t>
+      </w:r>
+    </w:p>
+    <w:p>
+      <w:pPr>
+        <w:pStyle w:val="ListParagraph"/>
+        <w:numPr>
+          <w:ilvl w:val="0"/>
+          <w:numId w:val="1"/>
+        </w:numPr>
+      </w:pPr>
+      <w:r>
+        <w:t xml:space="preserve">Open charts and graphs and look for data and complete data that makes sense </w:t>
+      </w:r>
+    </w:p>
+    <w:p>
+      <w:pPr>
+        <w:pStyle w:val="ListParagraph"/>
+        <w:numPr>
+          <w:ilvl w:val="0"/>
+          <w:numId w:val="1"/>
+        </w:numPr>
+      </w:pPr>
+      <w:r>
+        <w:t>Check by highlighting all of the state folders and looking at the number of documents through the doc finder</w:t>
+      </w:r>
+    </w:p>
+    <w:p>
+      <w:pPr>
+        <w:pStyle w:val="ListParagraph"/>
+        <w:numPr>
+          <w:ilvl w:val="0"/>
+          <w:numId w:val="1"/>
+        </w:numPr>
+      </w:pPr>
+      <w:r>
+        <w:t xml:space="preserve">Trouble Shoot if needed </w:t>
+      </w:r>
+    </w:p>
+    <w:p>
+      <w:pPr>
+        <w:pStyle w:val="ListParagraph"/>
+        <w:numPr>
+          <w:ilvl w:val="1"/>
+          <w:numId w:val="1"/>
+        </w:numPr>
+      </w:pPr>
+      <w:r>
+        <w:t>Check input data</w:t>
+      </w:r>
+    </w:p>
+    <w:p>
+      <w:pPr>
+        <w:pStyle w:val="ListParagraph"/>
+        <w:numPr>
+          <w:ilvl w:val="1"/>
+          <w:numId w:val="1"/>
+        </w:numPr>
+      </w:pPr>
+      <w:r>
+        <w:t>Where the problem happened?</w:t>
+      </w:r>
+    </w:p>
+    <w:p>
+      <w:pPr>
+        <w:pStyle w:val="ListParagraph"/>
+        <w:numPr>
+          <w:ilvl w:val="1"/>
+          <w:numId w:val="1"/>
+        </w:numPr>
+      </w:pPr>
+      <w:r>
+        <w:t>Why did the problem happen?</w:t>
+      </w:r>
+    </w:p>
+    <w:p>
+      <w:pPr>
+        <w:pStyle w:val="ListParagraph"/>
+        <w:numPr>
+          <w:ilvl w:val="1"/>
+          <w:numId w:val="1"/>
+        </w:numPr>
+      </w:pPr>
+      <w:r>
+        <w:t>How to correct the problem?</w:t>
+      </w:r>
+    </w:p>
+    <w:p>
+      <w:pPr>
+        <w:pStyle w:val="ListParagraph"/>
+        <w:numPr>
+          <w:ilvl w:val="0"/>
+          <w:numId w:val="1"/>
+        </w:numPr>
+      </w:pPr>
+      <w:r>
+        <w:t>When a complete run has finished, copy the `Scorecard_2017_SAS` folder into Box so that others can view the results.  (Inform your supervisor that a new run is available.)</w:t>
+      </w:r>
+    </w:p>
+    <w:p>
+      <w:pPr>
+        <w:pStyle w:val="ListParagraph"/>
+        <w:numPr>
+          <w:ilvl w:val="0"/>
+          <w:numId w:val="1"/>
+        </w:numPr>
+      </w:pPr>
+      <w:r>
+        <w:t>Once the yearly scorecard has been finalized, make sure to remind your supervisor to tag an official release. (Instructions available in `Making_Changes.docx`.</w:t>
       </w:r>
       <w:bookmarkStart w:id="0" w:name="_GoBack"/>
       <w:bookmarkEnd w:id="0"/>
-    </w:p>
-    <w:p>
-      <w:pPr>
-        <w:pStyle w:val="ListParagraph"/>
-        <w:numPr>
-          <w:ilvl w:val="0"/>
-          <w:numId w:val="1"/>
-        </w:numPr>
-      </w:pPr>
-      <w:r>
-        <w:t>Run the first chunk to set up tables (Run by highlighting and hitting F3)</w:t>
-      </w:r>
-    </w:p>
-    <w:p>
-      <w:pPr>
-        <w:pStyle w:val="ListParagraph"/>
-        <w:numPr>
-          <w:ilvl w:val="0"/>
-          <w:numId w:val="1"/>
-        </w:numPr>
-      </w:pPr>
-      <w:r>
-        <w:t>Next run the individual cards (Make sure the ; is highlighted)</w:t>
-      </w:r>
-    </w:p>
-    <w:p>
-      <w:pPr>
-        <w:pStyle w:val="ListParagraph"/>
-        <w:numPr>
-          <w:ilvl w:val="0"/>
-          <w:numId w:val="1"/>
-        </w:numPr>
-      </w:pPr>
-      <w:r>
-        <w:t xml:space="preserve">Open charts and graphs and look for data and complete data that makes sense </w:t>
-      </w:r>
-    </w:p>
-    <w:p>
-      <w:pPr>
-        <w:pStyle w:val="ListParagraph"/>
-        <w:numPr>
-          <w:ilvl w:val="0"/>
-          <w:numId w:val="1"/>
-        </w:numPr>
-      </w:pPr>
-      <w:r>
-        <w:t>Check by highlighting all of the state folders and looking at the number of documents through the doc finder</w:t>
-      </w:r>
-    </w:p>
-    <w:p>
-      <w:pPr>
-        <w:pStyle w:val="ListParagraph"/>
-        <w:numPr>
-          <w:ilvl w:val="0"/>
-          <w:numId w:val="1"/>
-        </w:numPr>
-      </w:pPr>
-      <w:r>
-        <w:t xml:space="preserve">Trouble Shoot if needed </w:t>
-      </w:r>
-    </w:p>
-    <w:p>
-      <w:pPr>
-        <w:pStyle w:val="ListParagraph"/>
-        <w:numPr>
-          <w:ilvl w:val="1"/>
-          <w:numId w:val="1"/>
-        </w:numPr>
-      </w:pPr>
-      <w:r>
-        <w:t>Check input data</w:t>
-      </w:r>
-    </w:p>
-    <w:p>
-      <w:pPr>
-        <w:pStyle w:val="ListParagraph"/>
-        <w:numPr>
-          <w:ilvl w:val="1"/>
-          <w:numId w:val="1"/>
-        </w:numPr>
-      </w:pPr>
-      <w:r>
-        <w:t>Where the problem happened?</w:t>
-      </w:r>
-    </w:p>
-    <w:p>
-      <w:pPr>
-        <w:pStyle w:val="ListParagraph"/>
-        <w:numPr>
-          <w:ilvl w:val="1"/>
-          <w:numId w:val="1"/>
-        </w:numPr>
-      </w:pPr>
-      <w:r>
-        <w:t>Why did the problem happen?</w:t>
-      </w:r>
-    </w:p>
-    <w:p>
-      <w:pPr>
-        <w:pStyle w:val="ListParagraph"/>
-        <w:numPr>
-          <w:ilvl w:val="1"/>
-          <w:numId w:val="1"/>
-        </w:numPr>
-      </w:pPr>
-      <w:r>
-        <w:t>How to correct the problem?</w:t>
-      </w:r>
-    </w:p>
-    <w:p>
-      <w:pPr>
-        <w:pStyle w:val="ListParagraph"/>
-        <w:numPr>
-          <w:ilvl w:val="0"/>
-          <w:numId w:val="1"/>
-        </w:numPr>
-      </w:pPr>
-      <w:r>
-        <w:t>When a complete run has finished, copy the `Scorecard_2017_SAS` folder into Box so that others can view the results.  (Inform your supervisor that a new run is available.)</w:t>
-      </w:r>
     </w:p>
     <w:p>
       <w:r>

</xml_diff>

<commit_message>
Add a note about tagging a release each year
So that we can easily track historical scorecard code
</commit_message>
<xml_diff>
--- a/Documentation/Running_SAS_Scorecard.docx
+++ b/Documentation/Running_SAS_Scorecard.docx
@@ -53,13 +53,35 @@
         </w:numPr>
       </w:pPr>
       <w:r>
-        <w:t xml:space="preserve">Make sure that last year’s `SAS_[YEAR]_Scorecard` is copied </w:t>
+        <w:t>Make sure that last year’s `SAS</w:t>
+      </w:r>
+      <w:proofErr w:type="gramStart"/>
+      <w:r>
+        <w:t>_[</w:t>
+      </w:r>
+      <w:proofErr w:type="gramEnd"/>
+      <w:r>
+        <w:t xml:space="preserve">YEAR]_Scorecard` is copied </w:t>
       </w:r>
       <w:r>
         <w:rPr>
           <w:highlight w:val="yellow"/>
         </w:rPr>
-        <w:t>alongside `SAS_Programs`</w:t>
+        <w:t>alongside `</w:t>
+      </w:r>
+      <w:proofErr w:type="spellStart"/>
+      <w:r>
+        <w:rPr>
+          <w:highlight w:val="yellow"/>
+        </w:rPr>
+        <w:t>SAS_Programs</w:t>
+      </w:r>
+      <w:proofErr w:type="spellEnd"/>
+      <w:r>
+        <w:rPr>
+          <w:highlight w:val="yellow"/>
+        </w:rPr>
+        <w:t>`</w:t>
       </w:r>
       <w:r>
         <w:t>.</w:t>
@@ -79,23 +101,36 @@
       <w:r>
         <w:t>`_</w:t>
       </w:r>
+      <w:proofErr w:type="spellStart"/>
       <w:r>
         <w:t>Scorecard</w:t>
       </w:r>
       <w:r>
-        <w:t>_Template` folder, renaming it for the current year.</w:t>
-      </w:r>
-    </w:p>
-    <w:p>
-      <w:pPr>
-        <w:pStyle w:val="ListParagraph"/>
-        <w:numPr>
-          <w:ilvl w:val="0"/>
-          <w:numId w:val="1"/>
-        </w:numPr>
-      </w:pPr>
-      <w:r>
-        <w:t>Make sure SAS_Inputs has updated information</w:t>
+        <w:t>_Template</w:t>
+      </w:r>
+      <w:proofErr w:type="spellEnd"/>
+      <w:r>
+        <w:t>` folder, renaming it for the current year.</w:t>
+      </w:r>
+    </w:p>
+    <w:p>
+      <w:pPr>
+        <w:pStyle w:val="ListParagraph"/>
+        <w:numPr>
+          <w:ilvl w:val="0"/>
+          <w:numId w:val="1"/>
+        </w:numPr>
+      </w:pPr>
+      <w:r>
+        <w:t xml:space="preserve">Make sure </w:t>
+      </w:r>
+      <w:proofErr w:type="spellStart"/>
+      <w:r>
+        <w:t>SAS_Inputs</w:t>
+      </w:r>
+      <w:proofErr w:type="spellEnd"/>
+      <w:r>
+        <w:t xml:space="preserve"> has updated information</w:t>
       </w:r>
       <w:r>
         <w:t xml:space="preserve"> for new card</w:t>
@@ -122,7 +157,15 @@
         </w:numPr>
       </w:pPr>
       <w:r>
-        <w:t>Go in to SAS_Program and drag MAIN</w:t>
+        <w:t xml:space="preserve">Go in to </w:t>
+      </w:r>
+      <w:proofErr w:type="spellStart"/>
+      <w:r>
+        <w:t>SAS_Program</w:t>
+      </w:r>
+      <w:proofErr w:type="spellEnd"/>
+      <w:r>
+        <w:t xml:space="preserve"> and drag MAIN</w:t>
       </w:r>
       <w:r>
         <w:t xml:space="preserve"> (programming)</w:t>
@@ -264,33 +307,63 @@
       </w:pPr>
       <w:r>
         <w:t>How to correct the problem?</w:t>
-      </w:r>
-    </w:p>
-    <w:p>
-      <w:pPr>
-        <w:pStyle w:val="ListParagraph"/>
-        <w:numPr>
-          <w:ilvl w:val="0"/>
-          <w:numId w:val="1"/>
-        </w:numPr>
-      </w:pPr>
-      <w:r>
-        <w:t>When a complete run has finished, copy the `Scorecard_2017_SAS` folder into Box so that others can view the results.  (Inform your supervisor that a new run is available.)</w:t>
-      </w:r>
-    </w:p>
-    <w:p>
-      <w:pPr>
-        <w:pStyle w:val="ListParagraph"/>
-        <w:numPr>
-          <w:ilvl w:val="0"/>
-          <w:numId w:val="1"/>
-        </w:numPr>
-      </w:pPr>
-      <w:r>
-        <w:t>Once the yearly scorecard has been finalized, make sure to remind your supervisor to tag an official release. (Instructions available in `Making_Changes.docx`.</w:t>
       </w:r>
       <w:bookmarkStart w:id="0" w:name="_GoBack"/>
       <w:bookmarkEnd w:id="0"/>
+    </w:p>
+    <w:p>
+      <w:pPr>
+        <w:pStyle w:val="ListParagraph"/>
+        <w:numPr>
+          <w:ilvl w:val="0"/>
+          <w:numId w:val="1"/>
+        </w:numPr>
+      </w:pPr>
+      <w:r>
+        <w:t>When a complete run has finished, copy the `Scorecard_2017_SAS` folder into Box so that others can view the results.  (Inform your supervisor that a new run is available.)</w:t>
+      </w:r>
+    </w:p>
+    <w:p>
+      <w:pPr>
+        <w:pStyle w:val="ListParagraph"/>
+        <w:numPr>
+          <w:ilvl w:val="0"/>
+          <w:numId w:val="1"/>
+        </w:numPr>
+      </w:pPr>
+      <w:r>
+        <w:t>Once the yearly scorecard has been finalized, make sure to</w:t>
+      </w:r>
+      <w:r>
+        <w:t>:</w:t>
+      </w:r>
+    </w:p>
+    <w:p>
+      <w:pPr>
+        <w:pStyle w:val="ListParagraph"/>
+        <w:numPr>
+          <w:ilvl w:val="1"/>
+          <w:numId w:val="1"/>
+        </w:numPr>
+      </w:pPr>
+      <w:r>
+        <w:t>R</w:t>
+      </w:r>
+      <w:r>
+        <w:t>emind your supervisor to tag an official release. (Instructions available in `Making_Changes.docx`.</w:t>
+      </w:r>
+    </w:p>
+    <w:p>
+      <w:pPr>
+        <w:pStyle w:val="ListParagraph"/>
+        <w:numPr>
+          <w:ilvl w:val="1"/>
+          <w:numId w:val="1"/>
+        </w:numPr>
+      </w:pPr>
+      <w:r>
+        <w:t xml:space="preserve">Back up the data used for this year’s run (In Box, under `SAS_DATA_BACKUPS`). </w:t>
+      </w:r>
     </w:p>
     <w:p>
       <w:r>
@@ -347,6 +420,9 @@
       <w:r>
         <w:t>/* Comments</w:t>
       </w:r>
+      <w:r>
+        <w:t xml:space="preserve"> */</w:t>
+      </w:r>
     </w:p>
     <w:p>
       <w:pPr>
@@ -371,12 +447,6 @@
       <w:r>
         <w:t>Make sure you do not have a table up when you are trying use the data from the table in a program</w:t>
       </w:r>
-    </w:p>
-    <w:p/>
-    <w:p>
-      <w:pPr>
-        <w:ind w:left="360"/>
-      </w:pPr>
     </w:p>
     <w:p/>
     <w:sectPr>

</xml_diff>